<commit_message>
Refactored the code some more and added words to document
</commit_message>
<xml_diff>
--- a/Assignment1.docx
+++ b/Assignment1.docx
@@ -4,36 +4,94 @@
   <w:body>
     <w:p>
       <w:pPr>
-        <w:rPr>
-          <w:lang w:val="en-US"/>
-        </w:rPr>
-      </w:pPr>
-      <w:r>
-        <w:rPr>
-          <w:lang w:val="en-US"/>
-        </w:rPr>
-        <w:t>Things to test for</w:t>
-      </w:r>
-      <w:r>
-        <w:rPr>
-          <w:lang w:val="en-US"/>
-        </w:rPr>
-        <w:t xml:space="preserve"> in guessing application</w:t>
-      </w:r>
-    </w:p>
-    <w:p>
-      <w:pPr>
-        <w:rPr>
-          <w:lang w:val="en-US"/>
-        </w:rPr>
-      </w:pPr>
+        <w:pStyle w:val="Heading2"/>
+        <w:rPr>
+          <w:lang w:val="en-US"/>
+        </w:rPr>
+      </w:pPr>
+      <w:r>
+        <w:rPr>
+          <w:lang w:val="en-US"/>
+        </w:rPr>
+        <w:t>Billy Davies</w:t>
+      </w:r>
+    </w:p>
+    <w:p>
+      <w:pPr>
+        <w:rPr>
+          <w:lang w:val="en-US"/>
+        </w:rPr>
+      </w:pPr>
+      <w:r>
+        <w:rPr>
+          <w:lang w:val="en-US"/>
+        </w:rPr>
+        <w:t>S230525</w:t>
+      </w:r>
+    </w:p>
+    <w:p>
+      <w:pPr>
+        <w:rPr>
+          <w:lang w:val="en-US"/>
+        </w:rPr>
+      </w:pPr>
+      <w:r>
+        <w:rPr>
+          <w:lang w:val="en-US"/>
+        </w:rPr>
+        <w:t>Assignment1</w:t>
+      </w:r>
+    </w:p>
+    <w:p>
+      <w:pPr>
+        <w:pStyle w:val="Heading2"/>
+        <w:rPr>
+          <w:lang w:val="en-US"/>
+        </w:rPr>
+      </w:pPr>
+      <w:r>
+        <w:rPr>
+          <w:lang w:val="en-US"/>
+        </w:rPr>
+        <w:t xml:space="preserve">Things </w:t>
+      </w:r>
+      <w:r>
+        <w:rPr>
+          <w:lang w:val="en-US"/>
+        </w:rPr>
+        <w:t xml:space="preserve">I </w:t>
+      </w:r>
+      <w:r>
+        <w:rPr>
+          <w:lang w:val="en-US"/>
+        </w:rPr>
+        <w:t>refactor</w:t>
+      </w:r>
+      <w:r>
+        <w:rPr>
+          <w:lang w:val="en-US"/>
+        </w:rPr>
+        <w:t>ed</w:t>
+      </w:r>
+      <w:r>
+        <w:rPr>
+          <w:lang w:val="en-US"/>
+        </w:rPr>
+        <w:t xml:space="preserve"> in my code</w:t>
+      </w:r>
+      <w:r>
+        <w:rPr>
+          <w:lang w:val="en-US"/>
+        </w:rPr>
+        <w:t>:</w:t>
+      </w:r>
     </w:p>
     <w:p>
       <w:pPr>
         <w:pStyle w:val="ListParagraph"/>
         <w:numPr>
           <w:ilvl w:val="0"/>
-          <w:numId w:val="1"/>
+          <w:numId w:val="4"/>
         </w:numPr>
         <w:rPr>
           <w:lang w:val="en-US"/>
@@ -43,176 +101,37 @@
         <w:rPr>
           <w:lang w:val="en-US"/>
         </w:rPr>
-        <w:t>Numeric input</w:t>
-      </w:r>
-      <w:r>
-        <w:rPr>
-          <w:lang w:val="en-US"/>
-        </w:rPr>
-        <w:t xml:space="preserve"> /</w:t>
-      </w:r>
-    </w:p>
-    <w:p>
-      <w:pPr>
-        <w:pStyle w:val="ListParagraph"/>
-        <w:numPr>
-          <w:ilvl w:val="0"/>
-          <w:numId w:val="1"/>
-        </w:numPr>
-        <w:rPr>
-          <w:lang w:val="en-US"/>
-        </w:rPr>
-      </w:pPr>
-      <w:r>
-        <w:rPr>
-          <w:lang w:val="en-US"/>
-        </w:rPr>
-        <w:t>Between 1-100</w:t>
-      </w:r>
-      <w:r>
-        <w:rPr>
-          <w:lang w:val="en-US"/>
-        </w:rPr>
-        <w:t xml:space="preserve"> /</w:t>
-      </w:r>
-    </w:p>
-    <w:p>
-      <w:pPr>
-        <w:pStyle w:val="ListParagraph"/>
-        <w:numPr>
-          <w:ilvl w:val="0"/>
-          <w:numId w:val="1"/>
-        </w:numPr>
-        <w:rPr>
-          <w:lang w:val="en-US"/>
-        </w:rPr>
-      </w:pPr>
-      <w:r>
-        <w:rPr>
-          <w:lang w:val="en-US"/>
-        </w:rPr>
-        <w:t>No symbols</w:t>
-      </w:r>
-      <w:r>
-        <w:rPr>
-          <w:lang w:val="en-US"/>
-        </w:rPr>
-        <w:t xml:space="preserve">/ </w:t>
-      </w:r>
-    </w:p>
-    <w:p>
-      <w:pPr>
-        <w:pStyle w:val="ListParagraph"/>
-        <w:numPr>
-          <w:ilvl w:val="0"/>
-          <w:numId w:val="1"/>
-        </w:numPr>
-        <w:rPr>
-          <w:lang w:val="en-US"/>
-        </w:rPr>
-      </w:pPr>
-      <w:r>
-        <w:rPr>
-          <w:lang w:val="en-US"/>
-        </w:rPr>
-        <w:t>Not empty</w:t>
-      </w:r>
-      <w:r>
-        <w:rPr>
-          <w:lang w:val="en-US"/>
-        </w:rPr>
-        <w:t>/</w:t>
-      </w:r>
-    </w:p>
-    <w:p>
-      <w:pPr>
-        <w:pStyle w:val="ListParagraph"/>
-        <w:numPr>
-          <w:ilvl w:val="0"/>
-          <w:numId w:val="1"/>
-        </w:numPr>
-        <w:rPr>
-          <w:lang w:val="en-US"/>
-        </w:rPr>
-      </w:pPr>
-      <w:r>
-        <w:rPr>
-          <w:lang w:val="en-US"/>
-        </w:rPr>
-        <w:t>Correctly displays incorrect &amp; Keeps asking for input if wrong</w:t>
-      </w:r>
-      <w:r>
-        <w:rPr>
-          <w:lang w:val="en-US"/>
-        </w:rPr>
-        <w:t>/</w:t>
-      </w:r>
-    </w:p>
-    <w:p>
-      <w:pPr>
-        <w:pStyle w:val="ListParagraph"/>
-        <w:numPr>
-          <w:ilvl w:val="0"/>
-          <w:numId w:val="1"/>
-        </w:numPr>
-        <w:rPr>
-          <w:lang w:val="en-US"/>
-        </w:rPr>
-      </w:pPr>
-      <w:r>
-        <w:rPr>
-          <w:lang w:val="en-US"/>
-        </w:rPr>
-        <w:t>Correctly display correct</w:t>
-      </w:r>
-      <w:r>
-        <w:rPr>
-          <w:lang w:val="en-US"/>
-        </w:rPr>
-        <w:t xml:space="preserve"> answer</w:t>
-      </w:r>
-      <w:r>
-        <w:rPr>
-          <w:lang w:val="en-US"/>
-        </w:rPr>
-        <w:t>/</w:t>
-      </w:r>
-    </w:p>
-    <w:p>
-      <w:pPr>
-        <w:rPr>
-          <w:lang w:val="en-US"/>
-        </w:rPr>
-      </w:pPr>
-      <w:r>
-        <w:rPr>
-          <w:lang w:val="en-US"/>
-        </w:rPr>
-        <w:t>Things to refactor in my code</w:t>
-      </w:r>
-      <w:r>
-        <w:rPr>
-          <w:lang w:val="en-US"/>
-        </w:rPr>
-        <w:t>:</w:t>
-      </w:r>
-    </w:p>
-    <w:p>
-      <w:pPr>
-        <w:pStyle w:val="ListParagraph"/>
-        <w:numPr>
-          <w:ilvl w:val="0"/>
-          <w:numId w:val="2"/>
-        </w:numPr>
-        <w:rPr>
-          <w:lang w:val="en-US"/>
-        </w:rPr>
-      </w:pPr>
-      <w:r>
-        <w:rPr>
-          <w:lang w:val="en-US"/>
-        </w:rPr>
-        <w:t>Added constants for the upper and lower limit in the randomizer. If I change it in the future I only need to change it in one place now.</w:t>
+        <w:t xml:space="preserve">Added constants for the </w:t>
+      </w:r>
+      <w:r>
+        <w:rPr>
+          <w:lang w:val="en-US"/>
+        </w:rPr>
+        <w:t xml:space="preserve">upper &amp; </w:t>
+      </w:r>
+      <w:r>
+        <w:rPr>
+          <w:lang w:val="en-US"/>
+        </w:rPr>
+        <w:t>lower limit in the randomizer</w:t>
+      </w:r>
+      <w:r>
+        <w:rPr>
+          <w:lang w:val="en-US"/>
+        </w:rPr>
+        <w:t xml:space="preserve"> function</w:t>
+      </w:r>
+      <w:r>
+        <w:rPr>
+          <w:lang w:val="en-US"/>
+        </w:rPr>
+        <w:t>. If I change it in the future I only nee</w:t>
+      </w:r>
+      <w:r>
+        <w:rPr>
+          <w:lang w:val="en-US"/>
+        </w:rPr>
+        <w:t>d to change it in one place now</w:t>
       </w:r>
       <w:r>
         <w:rPr>
@@ -220,27 +139,13 @@
         </w:rPr>
         <w:t>(</w:t>
       </w:r>
-      <w:hyperlink r:id="rId5" w:history="1">
+      <w:hyperlink r:id="rId7" w:history="1">
         <w:r>
           <w:rPr>
             <w:rStyle w:val="Hyperlink"/>
             <w:lang w:val="en-US"/>
           </w:rPr>
-          <w:t>Shotgun Su</w:t>
-        </w:r>
-        <w:r>
-          <w:rPr>
-            <w:rStyle w:val="Hyperlink"/>
-            <w:lang w:val="en-US"/>
-          </w:rPr>
-          <w:t>r</w:t>
-        </w:r>
-        <w:r>
-          <w:rPr>
-            <w:rStyle w:val="Hyperlink"/>
-            <w:lang w:val="en-US"/>
-          </w:rPr>
-          <w:t>gery</w:t>
+          <w:t>Shotgun Surgery</w:t>
         </w:r>
       </w:hyperlink>
       <w:r>
@@ -248,6 +153,167 @@
           <w:lang w:val="en-US"/>
         </w:rPr>
         <w:t>)</w:t>
+      </w:r>
+      <w:r>
+        <w:rPr>
+          <w:lang w:val="en-US"/>
+        </w:rPr>
+        <w:t>.</w:t>
+      </w:r>
+    </w:p>
+    <w:p>
+      <w:pPr>
+        <w:rPr>
+          <w:lang w:val="en-US"/>
+        </w:rPr>
+      </w:pPr>
+      <w:r>
+        <w:rPr>
+          <w:lang w:val="en-US"/>
+        </w:rPr>
+        <w:t>Below is before refactoring, where I had to define the ranges</w:t>
+      </w:r>
+    </w:p>
+    <w:p>
+      <w:pPr>
+        <w:rPr>
+          <w:lang w:val="en-US"/>
+        </w:rPr>
+      </w:pPr>
+      <w:r>
+        <w:rPr>
+          <w:noProof/>
+          <w:lang w:eastAsia="en-AU"/>
+        </w:rPr>
+        <w:drawing>
+          <wp:inline distT="0" distB="0" distL="0" distR="0">
+            <wp:extent cx="4867275" cy="2857500"/>
+            <wp:effectExtent l="19050" t="0" r="9525" b="0"/>
+            <wp:docPr id="2" name="Picture 1" descr="https://puu.sh/EgJEe/b29b6473f6.png"/>
+            <wp:cNvGraphicFramePr>
+              <a:graphicFrameLocks xmlns:a="http://schemas.openxmlformats.org/drawingml/2006/main" noChangeAspect="1"/>
+            </wp:cNvGraphicFramePr>
+            <a:graphic xmlns:a="http://schemas.openxmlformats.org/drawingml/2006/main">
+              <a:graphicData uri="http://schemas.openxmlformats.org/drawingml/2006/picture">
+                <pic:pic xmlns:pic="http://schemas.openxmlformats.org/drawingml/2006/picture">
+                  <pic:nvPicPr>
+                    <pic:cNvPr id="0" name="Picture 1" descr="https://puu.sh/EgJEe/b29b6473f6.png"/>
+                    <pic:cNvPicPr>
+                      <a:picLocks noChangeAspect="1" noChangeArrowheads="1"/>
+                    </pic:cNvPicPr>
+                  </pic:nvPicPr>
+                  <pic:blipFill>
+                    <a:blip r:embed="rId8"/>
+                    <a:srcRect/>
+                    <a:stretch>
+                      <a:fillRect/>
+                    </a:stretch>
+                  </pic:blipFill>
+                  <pic:spPr bwMode="auto">
+                    <a:xfrm>
+                      <a:off x="0" y="0"/>
+                      <a:ext cx="4867275" cy="2857500"/>
+                    </a:xfrm>
+                    <a:prstGeom prst="rect">
+                      <a:avLst/>
+                    </a:prstGeom>
+                    <a:noFill/>
+                    <a:ln w="9525">
+                      <a:noFill/>
+                      <a:miter lim="800000"/>
+                      <a:headEnd/>
+                      <a:tailEnd/>
+                    </a:ln>
+                  </pic:spPr>
+                </pic:pic>
+              </a:graphicData>
+            </a:graphic>
+          </wp:inline>
+        </w:drawing>
+      </w:r>
+    </w:p>
+    <w:p>
+      <w:pPr>
+        <w:rPr>
+          <w:lang w:val="en-US"/>
+        </w:rPr>
+      </w:pPr>
+      <w:r>
+        <w:rPr>
+          <w:lang w:val="en-US"/>
+        </w:rPr>
+        <w:t>Below is now where I have constants in use and can changes all of the ranges in one place</w:t>
+      </w:r>
+    </w:p>
+    <w:p>
+      <w:pPr>
+        <w:rPr>
+          <w:lang w:val="en-US"/>
+        </w:rPr>
+      </w:pPr>
+      <w:r>
+        <w:rPr>
+          <w:noProof/>
+          <w:lang w:eastAsia="en-AU"/>
+        </w:rPr>
+        <w:drawing>
+          <wp:inline distT="0" distB="0" distL="0" distR="0">
+            <wp:extent cx="5731510" cy="2966468"/>
+            <wp:effectExtent l="19050" t="0" r="2540" b="0"/>
+            <wp:docPr id="4" name="Picture 4" descr="https://puu.sh/EgJGD/fe48584dd1.png"/>
+            <wp:cNvGraphicFramePr>
+              <a:graphicFrameLocks xmlns:a="http://schemas.openxmlformats.org/drawingml/2006/main" noChangeAspect="1"/>
+            </wp:cNvGraphicFramePr>
+            <a:graphic xmlns:a="http://schemas.openxmlformats.org/drawingml/2006/main">
+              <a:graphicData uri="http://schemas.openxmlformats.org/drawingml/2006/picture">
+                <pic:pic xmlns:pic="http://schemas.openxmlformats.org/drawingml/2006/picture">
+                  <pic:nvPicPr>
+                    <pic:cNvPr id="0" name="Picture 4" descr="https://puu.sh/EgJGD/fe48584dd1.png"/>
+                    <pic:cNvPicPr>
+                      <a:picLocks noChangeAspect="1" noChangeArrowheads="1"/>
+                    </pic:cNvPicPr>
+                  </pic:nvPicPr>
+                  <pic:blipFill>
+                    <a:blip r:embed="rId9"/>
+                    <a:srcRect/>
+                    <a:stretch>
+                      <a:fillRect/>
+                    </a:stretch>
+                  </pic:blipFill>
+                  <pic:spPr bwMode="auto">
+                    <a:xfrm>
+                      <a:off x="0" y="0"/>
+                      <a:ext cx="5731510" cy="2966468"/>
+                    </a:xfrm>
+                    <a:prstGeom prst="rect">
+                      <a:avLst/>
+                    </a:prstGeom>
+                    <a:noFill/>
+                    <a:ln w="9525">
+                      <a:noFill/>
+                      <a:miter lim="800000"/>
+                      <a:headEnd/>
+                      <a:tailEnd/>
+                    </a:ln>
+                  </pic:spPr>
+                </pic:pic>
+              </a:graphicData>
+            </a:graphic>
+          </wp:inline>
+        </w:drawing>
+      </w:r>
+    </w:p>
+    <w:p>
+      <w:pPr>
+        <w:rPr>
+          <w:lang w:val="en-US"/>
+        </w:rPr>
+      </w:pPr>
+      <w:r>
+        <w:rPr>
+          <w:lang w:val="en-US"/>
+        </w:rPr>
+        <w:br w:type="page"/>
       </w:r>
     </w:p>
     <w:p>
@@ -255,7 +321,7 @@
         <w:pStyle w:val="ListParagraph"/>
         <w:numPr>
           <w:ilvl w:val="0"/>
-          <w:numId w:val="2"/>
+          <w:numId w:val="3"/>
         </w:numPr>
         <w:rPr>
           <w:lang w:val="en-US"/>
@@ -265,6 +331,7 @@
         <w:rPr>
           <w:lang w:val="en-US"/>
         </w:rPr>
+        <w:lastRenderedPageBreak/>
         <w:t>Moved the quit check code out to its own function. I can easily add more keywords to check for and reuse the code in any new work now</w:t>
       </w:r>
       <w:r>
@@ -278,6 +345,206 @@
           <w:lang w:val="en-US"/>
         </w:rPr>
         <w:t xml:space="preserve"> </w:t>
+      </w:r>
+    </w:p>
+    <w:p>
+      <w:pPr>
+        <w:rPr>
+          <w:lang w:val="en-US"/>
+        </w:rPr>
+      </w:pPr>
+      <w:r>
+        <w:rPr>
+          <w:lang w:val="en-US"/>
+        </w:rPr>
+        <w:t>Before I moved it below</w:t>
+      </w:r>
+    </w:p>
+    <w:p>
+      <w:pPr>
+        <w:rPr>
+          <w:lang w:val="en-US"/>
+        </w:rPr>
+      </w:pPr>
+      <w:r>
+        <w:rPr>
+          <w:noProof/>
+          <w:lang w:eastAsia="en-AU"/>
+        </w:rPr>
+        <w:drawing>
+          <wp:inline distT="0" distB="0" distL="0" distR="0">
+            <wp:extent cx="4562475" cy="1257300"/>
+            <wp:effectExtent l="19050" t="0" r="9525" b="0"/>
+            <wp:docPr id="3" name="Picture 7" descr="https://puu.sh/EgJJ5/0cb115174d.png"/>
+            <wp:cNvGraphicFramePr>
+              <a:graphicFrameLocks xmlns:a="http://schemas.openxmlformats.org/drawingml/2006/main" noChangeAspect="1"/>
+            </wp:cNvGraphicFramePr>
+            <a:graphic xmlns:a="http://schemas.openxmlformats.org/drawingml/2006/main">
+              <a:graphicData uri="http://schemas.openxmlformats.org/drawingml/2006/picture">
+                <pic:pic xmlns:pic="http://schemas.openxmlformats.org/drawingml/2006/picture">
+                  <pic:nvPicPr>
+                    <pic:cNvPr id="0" name="Picture 7" descr="https://puu.sh/EgJJ5/0cb115174d.png"/>
+                    <pic:cNvPicPr>
+                      <a:picLocks noChangeAspect="1" noChangeArrowheads="1"/>
+                    </pic:cNvPicPr>
+                  </pic:nvPicPr>
+                  <pic:blipFill>
+                    <a:blip r:embed="rId10"/>
+                    <a:srcRect/>
+                    <a:stretch>
+                      <a:fillRect/>
+                    </a:stretch>
+                  </pic:blipFill>
+                  <pic:spPr bwMode="auto">
+                    <a:xfrm>
+                      <a:off x="0" y="0"/>
+                      <a:ext cx="4562475" cy="1257300"/>
+                    </a:xfrm>
+                    <a:prstGeom prst="rect">
+                      <a:avLst/>
+                    </a:prstGeom>
+                    <a:noFill/>
+                    <a:ln w="9525">
+                      <a:noFill/>
+                      <a:miter lim="800000"/>
+                      <a:headEnd/>
+                      <a:tailEnd/>
+                    </a:ln>
+                  </pic:spPr>
+                </pic:pic>
+              </a:graphicData>
+            </a:graphic>
+          </wp:inline>
+        </w:drawing>
+      </w:r>
+    </w:p>
+    <w:p>
+      <w:pPr>
+        <w:rPr>
+          <w:lang w:val="en-US"/>
+        </w:rPr>
+      </w:pPr>
+      <w:r>
+        <w:rPr>
+          <w:lang w:val="en-US"/>
+        </w:rPr>
+        <w:t>And moved into its own function</w:t>
+      </w:r>
+    </w:p>
+    <w:p>
+      <w:pPr>
+        <w:rPr>
+          <w:lang w:val="en-US"/>
+        </w:rPr>
+      </w:pPr>
+      <w:r>
+        <w:rPr>
+          <w:noProof/>
+          <w:lang w:eastAsia="en-AU"/>
+        </w:rPr>
+        <w:drawing>
+          <wp:inline distT="0" distB="0" distL="0" distR="0">
+            <wp:extent cx="2105025" cy="723900"/>
+            <wp:effectExtent l="19050" t="0" r="9525" b="0"/>
+            <wp:docPr id="5" name="Picture 13" descr="https://puu.sh/EgJJw/5fbae1489c.png"/>
+            <wp:cNvGraphicFramePr>
+              <a:graphicFrameLocks xmlns:a="http://schemas.openxmlformats.org/drawingml/2006/main" noChangeAspect="1"/>
+            </wp:cNvGraphicFramePr>
+            <a:graphic xmlns:a="http://schemas.openxmlformats.org/drawingml/2006/main">
+              <a:graphicData uri="http://schemas.openxmlformats.org/drawingml/2006/picture">
+                <pic:pic xmlns:pic="http://schemas.openxmlformats.org/drawingml/2006/picture">
+                  <pic:nvPicPr>
+                    <pic:cNvPr id="0" name="Picture 13" descr="https://puu.sh/EgJJw/5fbae1489c.png"/>
+                    <pic:cNvPicPr>
+                      <a:picLocks noChangeAspect="1" noChangeArrowheads="1"/>
+                    </pic:cNvPicPr>
+                  </pic:nvPicPr>
+                  <pic:blipFill>
+                    <a:blip r:embed="rId11"/>
+                    <a:srcRect/>
+                    <a:stretch>
+                      <a:fillRect/>
+                    </a:stretch>
+                  </pic:blipFill>
+                  <pic:spPr bwMode="auto">
+                    <a:xfrm>
+                      <a:off x="0" y="0"/>
+                      <a:ext cx="2105025" cy="723900"/>
+                    </a:xfrm>
+                    <a:prstGeom prst="rect">
+                      <a:avLst/>
+                    </a:prstGeom>
+                    <a:noFill/>
+                    <a:ln w="9525">
+                      <a:noFill/>
+                      <a:miter lim="800000"/>
+                      <a:headEnd/>
+                      <a:tailEnd/>
+                    </a:ln>
+                  </pic:spPr>
+                </pic:pic>
+              </a:graphicData>
+            </a:graphic>
+          </wp:inline>
+        </w:drawing>
+      </w:r>
+    </w:p>
+    <w:p>
+      <w:pPr>
+        <w:rPr>
+          <w:lang w:val="en-US"/>
+        </w:rPr>
+      </w:pPr>
+      <w:r>
+        <w:rPr>
+          <w:noProof/>
+          <w:lang w:eastAsia="en-AU"/>
+        </w:rPr>
+        <w:drawing>
+          <wp:inline distT="0" distB="0" distL="0" distR="0">
+            <wp:extent cx="3305175" cy="838200"/>
+            <wp:effectExtent l="19050" t="0" r="9525" b="0"/>
+            <wp:docPr id="10" name="Picture 10" descr="https://puu.sh/EgJJD/2e39b5b14e.png"/>
+            <wp:cNvGraphicFramePr>
+              <a:graphicFrameLocks xmlns:a="http://schemas.openxmlformats.org/drawingml/2006/main" noChangeAspect="1"/>
+            </wp:cNvGraphicFramePr>
+            <a:graphic xmlns:a="http://schemas.openxmlformats.org/drawingml/2006/main">
+              <a:graphicData uri="http://schemas.openxmlformats.org/drawingml/2006/picture">
+                <pic:pic xmlns:pic="http://schemas.openxmlformats.org/drawingml/2006/picture">
+                  <pic:nvPicPr>
+                    <pic:cNvPr id="0" name="Picture 10" descr="https://puu.sh/EgJJD/2e39b5b14e.png"/>
+                    <pic:cNvPicPr>
+                      <a:picLocks noChangeAspect="1" noChangeArrowheads="1"/>
+                    </pic:cNvPicPr>
+                  </pic:nvPicPr>
+                  <pic:blipFill>
+                    <a:blip r:embed="rId12"/>
+                    <a:srcRect/>
+                    <a:stretch>
+                      <a:fillRect/>
+                    </a:stretch>
+                  </pic:blipFill>
+                  <pic:spPr bwMode="auto">
+                    <a:xfrm>
+                      <a:off x="0" y="0"/>
+                      <a:ext cx="3305175" cy="838200"/>
+                    </a:xfrm>
+                    <a:prstGeom prst="rect">
+                      <a:avLst/>
+                    </a:prstGeom>
+                    <a:noFill/>
+                    <a:ln w="9525">
+                      <a:noFill/>
+                      <a:miter lim="800000"/>
+                      <a:headEnd/>
+                      <a:tailEnd/>
+                    </a:ln>
+                  </pic:spPr>
+                </pic:pic>
+              </a:graphicData>
+            </a:graphic>
+          </wp:inline>
+        </w:drawing>
       </w:r>
     </w:p>
     <w:p>
@@ -285,7 +552,7 @@
         <w:pStyle w:val="ListParagraph"/>
         <w:numPr>
           <w:ilvl w:val="0"/>
-          <w:numId w:val="2"/>
+          <w:numId w:val="3"/>
         </w:numPr>
         <w:rPr>
           <w:lang w:val="en-US"/>
@@ -309,15 +576,13 @@
         </w:rPr>
         <w:t xml:space="preserve"> not require comments</w:t>
       </w:r>
-      <w:proofErr w:type="gramStart"/>
-      <w:r>
-        <w:rPr>
-          <w:lang w:val="en-US"/>
-        </w:rPr>
-        <w:t>.(</w:t>
-      </w:r>
-      <w:proofErr w:type="gramEnd"/>
-      <w:hyperlink r:id="rId6" w:history="1">
+      <w:r>
+        <w:rPr>
+          <w:lang w:val="en-US"/>
+        </w:rPr>
+        <w:t>(</w:t>
+      </w:r>
+      <w:hyperlink r:id="rId13" w:history="1">
         <w:r>
           <w:rPr>
             <w:rStyle w:val="Hyperlink"/>
@@ -349,21 +614,514 @@
         <w:rPr>
           <w:lang w:val="en-US"/>
         </w:rPr>
-        <w:t>Tests</w:t>
-      </w:r>
-    </w:p>
-    <w:p>
-      <w:pPr>
-        <w:rPr>
-          <w:lang w:val="en-US"/>
-        </w:rPr>
-      </w:pPr>
-      <w:r>
-        <w:rPr>
-          <w:lang w:val="en-US"/>
-        </w:rPr>
-        <w:t>I wrote the program in python and will be using the unittest library to run and write my tests.</w:t>
-      </w:r>
+        <w:t xml:space="preserve">Below is my while statement with all the if statements </w:t>
+      </w:r>
+    </w:p>
+    <w:p>
+      <w:pPr>
+        <w:rPr>
+          <w:lang w:val="en-US"/>
+        </w:rPr>
+      </w:pPr>
+      <w:r>
+        <w:rPr>
+          <w:noProof/>
+          <w:lang w:eastAsia="en-AU"/>
+        </w:rPr>
+        <w:drawing>
+          <wp:inline distT="0" distB="0" distL="0" distR="0">
+            <wp:extent cx="4913231" cy="3343275"/>
+            <wp:effectExtent l="19050" t="0" r="1669" b="0"/>
+            <wp:docPr id="16" name="Picture 16" descr="https://puu.sh/EgJLi/6e0dd588cc.png"/>
+            <wp:cNvGraphicFramePr>
+              <a:graphicFrameLocks xmlns:a="http://schemas.openxmlformats.org/drawingml/2006/main" noChangeAspect="1"/>
+            </wp:cNvGraphicFramePr>
+            <a:graphic xmlns:a="http://schemas.openxmlformats.org/drawingml/2006/main">
+              <a:graphicData uri="http://schemas.openxmlformats.org/drawingml/2006/picture">
+                <pic:pic xmlns:pic="http://schemas.openxmlformats.org/drawingml/2006/picture">
+                  <pic:nvPicPr>
+                    <pic:cNvPr id="0" name="Picture 16" descr="https://puu.sh/EgJLi/6e0dd588cc.png"/>
+                    <pic:cNvPicPr>
+                      <a:picLocks noChangeAspect="1" noChangeArrowheads="1"/>
+                    </pic:cNvPicPr>
+                  </pic:nvPicPr>
+                  <pic:blipFill>
+                    <a:blip r:embed="rId14"/>
+                    <a:srcRect/>
+                    <a:stretch>
+                      <a:fillRect/>
+                    </a:stretch>
+                  </pic:blipFill>
+                  <pic:spPr bwMode="auto">
+                    <a:xfrm>
+                      <a:off x="0" y="0"/>
+                      <a:ext cx="4918729" cy="3347016"/>
+                    </a:xfrm>
+                    <a:prstGeom prst="rect">
+                      <a:avLst/>
+                    </a:prstGeom>
+                    <a:noFill/>
+                    <a:ln w="9525">
+                      <a:noFill/>
+                      <a:miter lim="800000"/>
+                      <a:headEnd/>
+                      <a:tailEnd/>
+                    </a:ln>
+                  </pic:spPr>
+                </pic:pic>
+              </a:graphicData>
+            </a:graphic>
+          </wp:inline>
+        </w:drawing>
+      </w:r>
+    </w:p>
+    <w:p>
+      <w:pPr>
+        <w:rPr>
+          <w:lang w:val="en-US"/>
+        </w:rPr>
+      </w:pPr>
+      <w:r>
+        <w:rPr>
+          <w:lang w:val="en-US"/>
+        </w:rPr>
+        <w:lastRenderedPageBreak/>
+        <w:t>And here they have all been moved into their own functions</w:t>
+      </w:r>
+    </w:p>
+    <w:p>
+      <w:pPr>
+        <w:rPr>
+          <w:lang w:val="en-US"/>
+        </w:rPr>
+      </w:pPr>
+      <w:r>
+        <w:rPr>
+          <w:noProof/>
+          <w:lang w:eastAsia="en-AU"/>
+        </w:rPr>
+        <w:drawing>
+          <wp:inline distT="0" distB="0" distL="0" distR="0">
+            <wp:extent cx="4219575" cy="3073176"/>
+            <wp:effectExtent l="19050" t="0" r="9525" b="0"/>
+            <wp:docPr id="19" name="Picture 19" descr="https://puu.sh/EgJM7/c09476d1f5.png"/>
+            <wp:cNvGraphicFramePr>
+              <a:graphicFrameLocks xmlns:a="http://schemas.openxmlformats.org/drawingml/2006/main" noChangeAspect="1"/>
+            </wp:cNvGraphicFramePr>
+            <a:graphic xmlns:a="http://schemas.openxmlformats.org/drawingml/2006/main">
+              <a:graphicData uri="http://schemas.openxmlformats.org/drawingml/2006/picture">
+                <pic:pic xmlns:pic="http://schemas.openxmlformats.org/drawingml/2006/picture">
+                  <pic:nvPicPr>
+                    <pic:cNvPr id="0" name="Picture 19" descr="https://puu.sh/EgJM7/c09476d1f5.png"/>
+                    <pic:cNvPicPr>
+                      <a:picLocks noChangeAspect="1" noChangeArrowheads="1"/>
+                    </pic:cNvPicPr>
+                  </pic:nvPicPr>
+                  <pic:blipFill>
+                    <a:blip r:embed="rId15"/>
+                    <a:srcRect/>
+                    <a:stretch>
+                      <a:fillRect/>
+                    </a:stretch>
+                  </pic:blipFill>
+                  <pic:spPr bwMode="auto">
+                    <a:xfrm>
+                      <a:off x="0" y="0"/>
+                      <a:ext cx="4224076" cy="3076454"/>
+                    </a:xfrm>
+                    <a:prstGeom prst="rect">
+                      <a:avLst/>
+                    </a:prstGeom>
+                    <a:noFill/>
+                    <a:ln w="9525">
+                      <a:noFill/>
+                      <a:miter lim="800000"/>
+                      <a:headEnd/>
+                      <a:tailEnd/>
+                    </a:ln>
+                  </pic:spPr>
+                </pic:pic>
+              </a:graphicData>
+            </a:graphic>
+          </wp:inline>
+        </w:drawing>
+      </w:r>
+    </w:p>
+    <w:p>
+      <w:pPr>
+        <w:rPr>
+          <w:lang w:val="en-US"/>
+        </w:rPr>
+      </w:pPr>
+    </w:p>
+    <w:p>
+      <w:pPr>
+        <w:pStyle w:val="Heading2"/>
+        <w:rPr>
+          <w:lang w:val="en-US"/>
+        </w:rPr>
+      </w:pPr>
+      <w:r>
+        <w:rPr>
+          <w:lang w:val="en-US"/>
+        </w:rPr>
+        <w:t>Steps taken to create this program</w:t>
+      </w:r>
+    </w:p>
+    <w:p>
+      <w:pPr>
+        <w:rPr>
+          <w:lang w:val="en-US"/>
+        </w:rPr>
+      </w:pPr>
+      <w:r>
+        <w:rPr>
+          <w:lang w:val="en-US"/>
+        </w:rPr>
+        <w:t>To create the program I used the python language.</w:t>
+      </w:r>
+    </w:p>
+    <w:p>
+      <w:pPr>
+        <w:rPr>
+          <w:lang w:val="en-US"/>
+        </w:rPr>
+      </w:pPr>
+      <w:r>
+        <w:rPr>
+          <w:lang w:val="en-US"/>
+        </w:rPr>
+        <w:t>Before I started writing code I thought about all the tests I would need to check for and created test cases for them. As there was only going to be one input these are the things I identified that I would need to test for.</w:t>
+      </w:r>
+    </w:p>
+    <w:p>
+      <w:pPr>
+        <w:pStyle w:val="ListParagraph"/>
+        <w:numPr>
+          <w:ilvl w:val="0"/>
+          <w:numId w:val="1"/>
+        </w:numPr>
+        <w:rPr>
+          <w:lang w:val="en-US"/>
+        </w:rPr>
+      </w:pPr>
+      <w:r>
+        <w:rPr>
+          <w:lang w:val="en-US"/>
+        </w:rPr>
+        <w:t>Numeric input</w:t>
+      </w:r>
+      <w:r>
+        <w:rPr>
+          <w:lang w:val="en-US"/>
+        </w:rPr>
+        <w:t xml:space="preserve"> </w:t>
+      </w:r>
+    </w:p>
+    <w:p>
+      <w:pPr>
+        <w:pStyle w:val="ListParagraph"/>
+        <w:numPr>
+          <w:ilvl w:val="0"/>
+          <w:numId w:val="1"/>
+        </w:numPr>
+        <w:rPr>
+          <w:lang w:val="en-US"/>
+        </w:rPr>
+      </w:pPr>
+      <w:r>
+        <w:rPr>
+          <w:lang w:val="en-US"/>
+        </w:rPr>
+        <w:t>Between 1-100</w:t>
+      </w:r>
+      <w:r>
+        <w:rPr>
+          <w:lang w:val="en-US"/>
+        </w:rPr>
+        <w:t xml:space="preserve"> </w:t>
+      </w:r>
+    </w:p>
+    <w:p>
+      <w:pPr>
+        <w:pStyle w:val="ListParagraph"/>
+        <w:numPr>
+          <w:ilvl w:val="0"/>
+          <w:numId w:val="1"/>
+        </w:numPr>
+        <w:rPr>
+          <w:lang w:val="en-US"/>
+        </w:rPr>
+      </w:pPr>
+      <w:r>
+        <w:rPr>
+          <w:lang w:val="en-US"/>
+        </w:rPr>
+        <w:t>No symbols</w:t>
+      </w:r>
+    </w:p>
+    <w:p>
+      <w:pPr>
+        <w:pStyle w:val="ListParagraph"/>
+        <w:numPr>
+          <w:ilvl w:val="0"/>
+          <w:numId w:val="1"/>
+        </w:numPr>
+        <w:rPr>
+          <w:lang w:val="en-US"/>
+        </w:rPr>
+      </w:pPr>
+      <w:r>
+        <w:rPr>
+          <w:lang w:val="en-US"/>
+        </w:rPr>
+        <w:t>Not empty</w:t>
+      </w:r>
+    </w:p>
+    <w:p>
+      <w:pPr>
+        <w:pStyle w:val="ListParagraph"/>
+        <w:numPr>
+          <w:ilvl w:val="0"/>
+          <w:numId w:val="1"/>
+        </w:numPr>
+        <w:rPr>
+          <w:lang w:val="en-US"/>
+        </w:rPr>
+      </w:pPr>
+      <w:r>
+        <w:rPr>
+          <w:lang w:val="en-US"/>
+        </w:rPr>
+        <w:t>Correctly displays incorrect &amp; Keeps asking for input if wrong</w:t>
+      </w:r>
+    </w:p>
+    <w:p>
+      <w:pPr>
+        <w:pStyle w:val="ListParagraph"/>
+        <w:numPr>
+          <w:ilvl w:val="0"/>
+          <w:numId w:val="1"/>
+        </w:numPr>
+        <w:rPr>
+          <w:lang w:val="en-US"/>
+        </w:rPr>
+      </w:pPr>
+      <w:r>
+        <w:rPr>
+          <w:lang w:val="en-US"/>
+        </w:rPr>
+        <w:t>Correctly display correct</w:t>
+      </w:r>
+      <w:r>
+        <w:rPr>
+          <w:lang w:val="en-US"/>
+        </w:rPr>
+        <w:t xml:space="preserve"> answer</w:t>
+      </w:r>
+    </w:p>
+    <w:p>
+      <w:pPr>
+        <w:rPr>
+          <w:lang w:val="en-US"/>
+        </w:rPr>
+      </w:pPr>
+      <w:r>
+        <w:rPr>
+          <w:lang w:val="en-US"/>
+        </w:rPr>
+        <w:t>After I had wrote the test cases and they had all failed (as they should) I began working on the program itself. I used the python library random to generate a random number from 1 to 100.</w:t>
+      </w:r>
+    </w:p>
+    <w:p>
+      <w:pPr>
+        <w:rPr>
+          <w:lang w:val="en-US"/>
+        </w:rPr>
+      </w:pPr>
+      <w:r>
+        <w:rPr>
+          <w:lang w:val="en-US"/>
+        </w:rPr>
+        <w:br w:type="page"/>
+      </w:r>
+    </w:p>
+    <w:p>
+      <w:pPr>
+        <w:rPr>
+          <w:lang w:val="en-US"/>
+        </w:rPr>
+      </w:pPr>
+      <w:r>
+        <w:rPr>
+          <w:lang w:val="en-US"/>
+        </w:rPr>
+        <w:lastRenderedPageBreak/>
+        <w:t xml:space="preserve"> I then created a while loop and inside that loop placed a series of If statements to check user input validity.</w:t>
+      </w:r>
+    </w:p>
+    <w:p>
+      <w:pPr>
+        <w:rPr>
+          <w:lang w:val="en-US"/>
+        </w:rPr>
+      </w:pPr>
+      <w:r>
+        <w:rPr>
+          <w:noProof/>
+          <w:lang w:eastAsia="en-AU"/>
+        </w:rPr>
+        <w:drawing>
+          <wp:inline distT="0" distB="0" distL="0" distR="0">
+            <wp:extent cx="5514975" cy="3486150"/>
+            <wp:effectExtent l="19050" t="0" r="9525" b="0"/>
+            <wp:docPr id="22" name="Picture 22" descr="https://puu.sh/EgKgn/919a09c0de.png"/>
+            <wp:cNvGraphicFramePr>
+              <a:graphicFrameLocks xmlns:a="http://schemas.openxmlformats.org/drawingml/2006/main" noChangeAspect="1"/>
+            </wp:cNvGraphicFramePr>
+            <a:graphic xmlns:a="http://schemas.openxmlformats.org/drawingml/2006/main">
+              <a:graphicData uri="http://schemas.openxmlformats.org/drawingml/2006/picture">
+                <pic:pic xmlns:pic="http://schemas.openxmlformats.org/drawingml/2006/picture">
+                  <pic:nvPicPr>
+                    <pic:cNvPr id="0" name="Picture 22" descr="https://puu.sh/EgKgn/919a09c0de.png"/>
+                    <pic:cNvPicPr>
+                      <a:picLocks noChangeAspect="1" noChangeArrowheads="1"/>
+                    </pic:cNvPicPr>
+                  </pic:nvPicPr>
+                  <pic:blipFill>
+                    <a:blip r:embed="rId16"/>
+                    <a:srcRect/>
+                    <a:stretch>
+                      <a:fillRect/>
+                    </a:stretch>
+                  </pic:blipFill>
+                  <pic:spPr bwMode="auto">
+                    <a:xfrm>
+                      <a:off x="0" y="0"/>
+                      <a:ext cx="5514975" cy="3486150"/>
+                    </a:xfrm>
+                    <a:prstGeom prst="rect">
+                      <a:avLst/>
+                    </a:prstGeom>
+                    <a:noFill/>
+                    <a:ln w="9525">
+                      <a:noFill/>
+                      <a:miter lim="800000"/>
+                      <a:headEnd/>
+                      <a:tailEnd/>
+                    </a:ln>
+                  </pic:spPr>
+                </pic:pic>
+              </a:graphicData>
+            </a:graphic>
+          </wp:inline>
+        </w:drawing>
+      </w:r>
+    </w:p>
+    <w:p>
+      <w:pPr>
+        <w:rPr>
+          <w:lang w:val="en-US"/>
+        </w:rPr>
+      </w:pPr>
+      <w:r>
+        <w:rPr>
+          <w:lang w:val="en-US"/>
+        </w:rPr>
+        <w:t xml:space="preserve"> Once I had the main program working and valid I ran my tests and made sure they ran and then got to refactor my code. I was using a series of if statements to control my program which would have been annoying to modify and difficult to understand so I decided to create functions for each of the if statements that handled the logic and give them meaningful names. </w:t>
+      </w:r>
+    </w:p>
+    <w:p>
+      <w:pPr>
+        <w:rPr>
+          <w:lang w:val="en-US"/>
+        </w:rPr>
+      </w:pPr>
+      <w:r>
+        <w:rPr>
+          <w:lang w:val="en-US"/>
+        </w:rPr>
+        <w:t>This way my code would be easier to understand and much easier to modify if I returned to it in the future</w:t>
+      </w:r>
+    </w:p>
+    <w:p>
+      <w:pPr>
+        <w:rPr>
+          <w:lang w:val="en-US"/>
+        </w:rPr>
+      </w:pPr>
+      <w:r>
+        <w:rPr>
+          <w:noProof/>
+          <w:lang w:eastAsia="en-AU"/>
+        </w:rPr>
+        <w:drawing>
+          <wp:inline distT="0" distB="0" distL="0" distR="0">
+            <wp:extent cx="4332125" cy="3162300"/>
+            <wp:effectExtent l="19050" t="0" r="0" b="0"/>
+            <wp:docPr id="25" name="Picture 25" descr="https://puu.sh/EgKkn/58c6121f13.png"/>
+            <wp:cNvGraphicFramePr>
+              <a:graphicFrameLocks xmlns:a="http://schemas.openxmlformats.org/drawingml/2006/main" noChangeAspect="1"/>
+            </wp:cNvGraphicFramePr>
+            <a:graphic xmlns:a="http://schemas.openxmlformats.org/drawingml/2006/main">
+              <a:graphicData uri="http://schemas.openxmlformats.org/drawingml/2006/picture">
+                <pic:pic xmlns:pic="http://schemas.openxmlformats.org/drawingml/2006/picture">
+                  <pic:nvPicPr>
+                    <pic:cNvPr id="0" name="Picture 25" descr="https://puu.sh/EgKkn/58c6121f13.png"/>
+                    <pic:cNvPicPr>
+                      <a:picLocks noChangeAspect="1" noChangeArrowheads="1"/>
+                    </pic:cNvPicPr>
+                  </pic:nvPicPr>
+                  <pic:blipFill>
+                    <a:blip r:embed="rId17"/>
+                    <a:srcRect/>
+                    <a:stretch>
+                      <a:fillRect/>
+                    </a:stretch>
+                  </pic:blipFill>
+                  <pic:spPr bwMode="auto">
+                    <a:xfrm>
+                      <a:off x="0" y="0"/>
+                      <a:ext cx="4332125" cy="3162300"/>
+                    </a:xfrm>
+                    <a:prstGeom prst="rect">
+                      <a:avLst/>
+                    </a:prstGeom>
+                    <a:noFill/>
+                    <a:ln w="9525">
+                      <a:noFill/>
+                      <a:miter lim="800000"/>
+                      <a:headEnd/>
+                      <a:tailEnd/>
+                    </a:ln>
+                  </pic:spPr>
+                </pic:pic>
+              </a:graphicData>
+            </a:graphic>
+          </wp:inline>
+        </w:drawing>
+      </w:r>
+    </w:p>
+    <w:p>
+      <w:pPr>
+        <w:rPr>
+          <w:lang w:val="en-US"/>
+        </w:rPr>
+      </w:pPr>
+      <w:r>
+        <w:rPr>
+          <w:lang w:val="en-US"/>
+        </w:rPr>
+        <w:lastRenderedPageBreak/>
+        <w:t>I could also modify my tests slightly and simply run my previous tests on the new functions I had created.</w:t>
+      </w:r>
+    </w:p>
+    <w:p>
+      <w:pPr>
+        <w:rPr>
+          <w:lang w:val="en-US"/>
+        </w:rPr>
+      </w:pPr>
     </w:p>
     <w:p>
       <w:pPr>
@@ -396,6 +1154,56 @@
 </w:document>
 </file>
 
+<file path=word/endnotes.xml><?xml version="1.0" encoding="utf-8"?>
+<w:endnotes xmlns:ve="http://schemas.openxmlformats.org/markup-compatibility/2006" xmlns:o="urn:schemas-microsoft-com:office:office" xmlns:r="http://schemas.openxmlformats.org/officeDocument/2006/relationships" xmlns:m="http://schemas.openxmlformats.org/officeDocument/2006/math" xmlns:v="urn:schemas-microsoft-com:vml" xmlns:wp="http://schemas.openxmlformats.org/drawingml/2006/wordprocessingDrawing" xmlns:w10="urn:schemas-microsoft-com:office:word" xmlns:w="http://schemas.openxmlformats.org/wordprocessingml/2006/main" xmlns:wne="http://schemas.microsoft.com/office/word/2006/wordml">
+  <w:endnote w:type="separator" w:id="-1">
+    <w:p>
+      <w:pPr>
+        <w:spacing w:after="0" w:line="240" w:lineRule="auto"/>
+      </w:pPr>
+      <w:r>
+        <w:separator/>
+      </w:r>
+    </w:p>
+  </w:endnote>
+  <w:endnote w:type="continuationSeparator" w:id="0">
+    <w:p>
+      <w:pPr>
+        <w:spacing w:after="0" w:line="240" w:lineRule="auto"/>
+      </w:pPr>
+      <w:r>
+        <w:continuationSeparator/>
+      </w:r>
+    </w:p>
+  </w:endnote>
+</w:endnotes>
+</file>
+
+<file path=word/footnotes.xml><?xml version="1.0" encoding="utf-8"?>
+<w:footnotes xmlns:ve="http://schemas.openxmlformats.org/markup-compatibility/2006" xmlns:o="urn:schemas-microsoft-com:office:office" xmlns:r="http://schemas.openxmlformats.org/officeDocument/2006/relationships" xmlns:m="http://schemas.openxmlformats.org/officeDocument/2006/math" xmlns:v="urn:schemas-microsoft-com:vml" xmlns:wp="http://schemas.openxmlformats.org/drawingml/2006/wordprocessingDrawing" xmlns:w10="urn:schemas-microsoft-com:office:word" xmlns:w="http://schemas.openxmlformats.org/wordprocessingml/2006/main" xmlns:wne="http://schemas.microsoft.com/office/word/2006/wordml">
+  <w:footnote w:type="separator" w:id="-1">
+    <w:p>
+      <w:pPr>
+        <w:spacing w:after="0" w:line="240" w:lineRule="auto"/>
+      </w:pPr>
+      <w:r>
+        <w:separator/>
+      </w:r>
+    </w:p>
+  </w:footnote>
+  <w:footnote w:type="continuationSeparator" w:id="0">
+    <w:p>
+      <w:pPr>
+        <w:spacing w:after="0" w:line="240" w:lineRule="auto"/>
+      </w:pPr>
+      <w:r>
+        <w:continuationSeparator/>
+      </w:r>
+    </w:p>
+  </w:footnote>
+</w:footnotes>
+</file>
+
 <file path=word/numbering.xml><?xml version="1.0" encoding="utf-8"?>
 <w:numbering xmlns:ve="http://schemas.openxmlformats.org/markup-compatibility/2006" xmlns:o="urn:schemas-microsoft-com:office:office" xmlns:r="http://schemas.openxmlformats.org/officeDocument/2006/relationships" xmlns:m="http://schemas.openxmlformats.org/officeDocument/2006/math" xmlns:v="urn:schemas-microsoft-com:vml" xmlns:wp="http://schemas.openxmlformats.org/drawingml/2006/wordprocessingDrawing" xmlns:w10="urn:schemas-microsoft-com:office:word" xmlns:w="http://schemas.openxmlformats.org/wordprocessingml/2006/main" xmlns:wne="http://schemas.microsoft.com/office/word/2006/wordml">
   <w:abstractNum w:abstractNumId="0">
@@ -512,6 +1320,232 @@
     </w:lvl>
   </w:abstractNum>
   <w:abstractNum w:abstractNumId="1">
+    <w:nsid w:val="49917309"/>
+    <w:multiLevelType w:val="hybridMultilevel"/>
+    <w:tmpl w:val="CCA20700"/>
+    <w:lvl w:ilvl="0" w:tplc="0C090001">
+      <w:start w:val="1"/>
+      <w:numFmt w:val="bullet"/>
+      <w:lvlText w:val=""/>
+      <w:lvlJc w:val="left"/>
+      <w:pPr>
+        <w:ind w:left="720" w:hanging="360"/>
+      </w:pPr>
+      <w:rPr>
+        <w:rFonts w:ascii="Symbol" w:hAnsi="Symbol" w:hint="default"/>
+      </w:rPr>
+    </w:lvl>
+    <w:lvl w:ilvl="1" w:tplc="0C090003" w:tentative="1">
+      <w:start w:val="1"/>
+      <w:numFmt w:val="bullet"/>
+      <w:lvlText w:val="o"/>
+      <w:lvlJc w:val="left"/>
+      <w:pPr>
+        <w:ind w:left="1440" w:hanging="360"/>
+      </w:pPr>
+      <w:rPr>
+        <w:rFonts w:ascii="Courier New" w:hAnsi="Courier New" w:cs="Courier New" w:hint="default"/>
+      </w:rPr>
+    </w:lvl>
+    <w:lvl w:ilvl="2" w:tplc="0C090005" w:tentative="1">
+      <w:start w:val="1"/>
+      <w:numFmt w:val="bullet"/>
+      <w:lvlText w:val=""/>
+      <w:lvlJc w:val="left"/>
+      <w:pPr>
+        <w:ind w:left="2160" w:hanging="360"/>
+      </w:pPr>
+      <w:rPr>
+        <w:rFonts w:ascii="Wingdings" w:hAnsi="Wingdings" w:hint="default"/>
+      </w:rPr>
+    </w:lvl>
+    <w:lvl w:ilvl="3" w:tplc="0C090001" w:tentative="1">
+      <w:start w:val="1"/>
+      <w:numFmt w:val="bullet"/>
+      <w:lvlText w:val=""/>
+      <w:lvlJc w:val="left"/>
+      <w:pPr>
+        <w:ind w:left="2880" w:hanging="360"/>
+      </w:pPr>
+      <w:rPr>
+        <w:rFonts w:ascii="Symbol" w:hAnsi="Symbol" w:hint="default"/>
+      </w:rPr>
+    </w:lvl>
+    <w:lvl w:ilvl="4" w:tplc="0C090003" w:tentative="1">
+      <w:start w:val="1"/>
+      <w:numFmt w:val="bullet"/>
+      <w:lvlText w:val="o"/>
+      <w:lvlJc w:val="left"/>
+      <w:pPr>
+        <w:ind w:left="3600" w:hanging="360"/>
+      </w:pPr>
+      <w:rPr>
+        <w:rFonts w:ascii="Courier New" w:hAnsi="Courier New" w:cs="Courier New" w:hint="default"/>
+      </w:rPr>
+    </w:lvl>
+    <w:lvl w:ilvl="5" w:tplc="0C090005" w:tentative="1">
+      <w:start w:val="1"/>
+      <w:numFmt w:val="bullet"/>
+      <w:lvlText w:val=""/>
+      <w:lvlJc w:val="left"/>
+      <w:pPr>
+        <w:ind w:left="4320" w:hanging="360"/>
+      </w:pPr>
+      <w:rPr>
+        <w:rFonts w:ascii="Wingdings" w:hAnsi="Wingdings" w:hint="default"/>
+      </w:rPr>
+    </w:lvl>
+    <w:lvl w:ilvl="6" w:tplc="0C090001" w:tentative="1">
+      <w:start w:val="1"/>
+      <w:numFmt w:val="bullet"/>
+      <w:lvlText w:val=""/>
+      <w:lvlJc w:val="left"/>
+      <w:pPr>
+        <w:ind w:left="5040" w:hanging="360"/>
+      </w:pPr>
+      <w:rPr>
+        <w:rFonts w:ascii="Symbol" w:hAnsi="Symbol" w:hint="default"/>
+      </w:rPr>
+    </w:lvl>
+    <w:lvl w:ilvl="7" w:tplc="0C090003" w:tentative="1">
+      <w:start w:val="1"/>
+      <w:numFmt w:val="bullet"/>
+      <w:lvlText w:val="o"/>
+      <w:lvlJc w:val="left"/>
+      <w:pPr>
+        <w:ind w:left="5760" w:hanging="360"/>
+      </w:pPr>
+      <w:rPr>
+        <w:rFonts w:ascii="Courier New" w:hAnsi="Courier New" w:cs="Courier New" w:hint="default"/>
+      </w:rPr>
+    </w:lvl>
+    <w:lvl w:ilvl="8" w:tplc="0C090005" w:tentative="1">
+      <w:start w:val="1"/>
+      <w:numFmt w:val="bullet"/>
+      <w:lvlText w:val=""/>
+      <w:lvlJc w:val="left"/>
+      <w:pPr>
+        <w:ind w:left="6480" w:hanging="360"/>
+      </w:pPr>
+      <w:rPr>
+        <w:rFonts w:ascii="Wingdings" w:hAnsi="Wingdings" w:hint="default"/>
+      </w:rPr>
+    </w:lvl>
+  </w:abstractNum>
+  <w:abstractNum w:abstractNumId="2">
+    <w:nsid w:val="6E016449"/>
+    <w:multiLevelType w:val="hybridMultilevel"/>
+    <w:tmpl w:val="5A0E6344"/>
+    <w:lvl w:ilvl="0" w:tplc="0C090001">
+      <w:start w:val="1"/>
+      <w:numFmt w:val="bullet"/>
+      <w:lvlText w:val=""/>
+      <w:lvlJc w:val="left"/>
+      <w:pPr>
+        <w:ind w:left="720" w:hanging="360"/>
+      </w:pPr>
+      <w:rPr>
+        <w:rFonts w:ascii="Symbol" w:hAnsi="Symbol" w:hint="default"/>
+      </w:rPr>
+    </w:lvl>
+    <w:lvl w:ilvl="1" w:tplc="0C090003" w:tentative="1">
+      <w:start w:val="1"/>
+      <w:numFmt w:val="bullet"/>
+      <w:lvlText w:val="o"/>
+      <w:lvlJc w:val="left"/>
+      <w:pPr>
+        <w:ind w:left="1440" w:hanging="360"/>
+      </w:pPr>
+      <w:rPr>
+        <w:rFonts w:ascii="Courier New" w:hAnsi="Courier New" w:cs="Courier New" w:hint="default"/>
+      </w:rPr>
+    </w:lvl>
+    <w:lvl w:ilvl="2" w:tplc="0C090005" w:tentative="1">
+      <w:start w:val="1"/>
+      <w:numFmt w:val="bullet"/>
+      <w:lvlText w:val=""/>
+      <w:lvlJc w:val="left"/>
+      <w:pPr>
+        <w:ind w:left="2160" w:hanging="360"/>
+      </w:pPr>
+      <w:rPr>
+        <w:rFonts w:ascii="Wingdings" w:hAnsi="Wingdings" w:hint="default"/>
+      </w:rPr>
+    </w:lvl>
+    <w:lvl w:ilvl="3" w:tplc="0C090001" w:tentative="1">
+      <w:start w:val="1"/>
+      <w:numFmt w:val="bullet"/>
+      <w:lvlText w:val=""/>
+      <w:lvlJc w:val="left"/>
+      <w:pPr>
+        <w:ind w:left="2880" w:hanging="360"/>
+      </w:pPr>
+      <w:rPr>
+        <w:rFonts w:ascii="Symbol" w:hAnsi="Symbol" w:hint="default"/>
+      </w:rPr>
+    </w:lvl>
+    <w:lvl w:ilvl="4" w:tplc="0C090003" w:tentative="1">
+      <w:start w:val="1"/>
+      <w:numFmt w:val="bullet"/>
+      <w:lvlText w:val="o"/>
+      <w:lvlJc w:val="left"/>
+      <w:pPr>
+        <w:ind w:left="3600" w:hanging="360"/>
+      </w:pPr>
+      <w:rPr>
+        <w:rFonts w:ascii="Courier New" w:hAnsi="Courier New" w:cs="Courier New" w:hint="default"/>
+      </w:rPr>
+    </w:lvl>
+    <w:lvl w:ilvl="5" w:tplc="0C090005" w:tentative="1">
+      <w:start w:val="1"/>
+      <w:numFmt w:val="bullet"/>
+      <w:lvlText w:val=""/>
+      <w:lvlJc w:val="left"/>
+      <w:pPr>
+        <w:ind w:left="4320" w:hanging="360"/>
+      </w:pPr>
+      <w:rPr>
+        <w:rFonts w:ascii="Wingdings" w:hAnsi="Wingdings" w:hint="default"/>
+      </w:rPr>
+    </w:lvl>
+    <w:lvl w:ilvl="6" w:tplc="0C090001" w:tentative="1">
+      <w:start w:val="1"/>
+      <w:numFmt w:val="bullet"/>
+      <w:lvlText w:val=""/>
+      <w:lvlJc w:val="left"/>
+      <w:pPr>
+        <w:ind w:left="5040" w:hanging="360"/>
+      </w:pPr>
+      <w:rPr>
+        <w:rFonts w:ascii="Symbol" w:hAnsi="Symbol" w:hint="default"/>
+      </w:rPr>
+    </w:lvl>
+    <w:lvl w:ilvl="7" w:tplc="0C090003" w:tentative="1">
+      <w:start w:val="1"/>
+      <w:numFmt w:val="bullet"/>
+      <w:lvlText w:val="o"/>
+      <w:lvlJc w:val="left"/>
+      <w:pPr>
+        <w:ind w:left="5760" w:hanging="360"/>
+      </w:pPr>
+      <w:rPr>
+        <w:rFonts w:ascii="Courier New" w:hAnsi="Courier New" w:cs="Courier New" w:hint="default"/>
+      </w:rPr>
+    </w:lvl>
+    <w:lvl w:ilvl="8" w:tplc="0C090005" w:tentative="1">
+      <w:start w:val="1"/>
+      <w:numFmt w:val="bullet"/>
+      <w:lvlText w:val=""/>
+      <w:lvlJc w:val="left"/>
+      <w:pPr>
+        <w:ind w:left="6480" w:hanging="360"/>
+      </w:pPr>
+      <w:rPr>
+        <w:rFonts w:ascii="Wingdings" w:hAnsi="Wingdings" w:hint="default"/>
+      </w:rPr>
+    </w:lvl>
+  </w:abstractNum>
+  <w:abstractNum w:abstractNumId="3">
     <w:nsid w:val="78D96F8D"/>
     <w:multiLevelType w:val="hybridMultilevel"/>
     <w:tmpl w:val="6DBAEBE2"/>
@@ -598,10 +1632,16 @@
     </w:lvl>
   </w:abstractNum>
   <w:num w:numId="1">
-    <w:abstractNumId w:val="1"/>
+    <w:abstractNumId w:val="3"/>
   </w:num>
   <w:num w:numId="2">
     <w:abstractNumId w:val="0"/>
+  </w:num>
+  <w:num w:numId="3">
+    <w:abstractNumId w:val="2"/>
+  </w:num>
+  <w:num w:numId="4">
+    <w:abstractNumId w:val="1"/>
   </w:num>
 </w:numbering>
 </file>
@@ -900,6 +1940,84 @@
       <w:color w:val="800080" w:themeColor="followedHyperlink"/>
       <w:u w:val="single"/>
     </w:rPr>
+  </w:style>
+  <w:style w:type="paragraph" w:styleId="BalloonText">
+    <w:name w:val="Balloon Text"/>
+    <w:basedOn w:val="Normal"/>
+    <w:link w:val="BalloonTextChar"/>
+    <w:uiPriority w:val="99"/>
+    <w:semiHidden/>
+    <w:unhideWhenUsed/>
+    <w:rsid w:val="00BC0E27"/>
+    <w:pPr>
+      <w:spacing w:after="0" w:line="240" w:lineRule="auto"/>
+    </w:pPr>
+    <w:rPr>
+      <w:rFonts w:ascii="Tahoma" w:hAnsi="Tahoma" w:cs="Tahoma"/>
+      <w:sz w:val="16"/>
+      <w:szCs w:val="16"/>
+    </w:rPr>
+  </w:style>
+  <w:style w:type="character" w:customStyle="1" w:styleId="BalloonTextChar">
+    <w:name w:val="Balloon Text Char"/>
+    <w:basedOn w:val="DefaultParagraphFont"/>
+    <w:link w:val="BalloonText"/>
+    <w:uiPriority w:val="99"/>
+    <w:semiHidden/>
+    <w:rsid w:val="00BC0E27"/>
+    <w:rPr>
+      <w:rFonts w:ascii="Tahoma" w:hAnsi="Tahoma" w:cs="Tahoma"/>
+      <w:sz w:val="16"/>
+      <w:szCs w:val="16"/>
+    </w:rPr>
+  </w:style>
+  <w:style w:type="paragraph" w:styleId="Header">
+    <w:name w:val="header"/>
+    <w:basedOn w:val="Normal"/>
+    <w:link w:val="HeaderChar"/>
+    <w:uiPriority w:val="99"/>
+    <w:semiHidden/>
+    <w:unhideWhenUsed/>
+    <w:rsid w:val="003E38BF"/>
+    <w:pPr>
+      <w:tabs>
+        <w:tab w:val="center" w:pos="4513"/>
+        <w:tab w:val="right" w:pos="9026"/>
+      </w:tabs>
+      <w:spacing w:after="0" w:line="240" w:lineRule="auto"/>
+    </w:pPr>
+  </w:style>
+  <w:style w:type="character" w:customStyle="1" w:styleId="HeaderChar">
+    <w:name w:val="Header Char"/>
+    <w:basedOn w:val="DefaultParagraphFont"/>
+    <w:link w:val="Header"/>
+    <w:uiPriority w:val="99"/>
+    <w:semiHidden/>
+    <w:rsid w:val="003E38BF"/>
+  </w:style>
+  <w:style w:type="paragraph" w:styleId="Footer">
+    <w:name w:val="footer"/>
+    <w:basedOn w:val="Normal"/>
+    <w:link w:val="FooterChar"/>
+    <w:uiPriority w:val="99"/>
+    <w:semiHidden/>
+    <w:unhideWhenUsed/>
+    <w:rsid w:val="003E38BF"/>
+    <w:pPr>
+      <w:tabs>
+        <w:tab w:val="center" w:pos="4513"/>
+        <w:tab w:val="right" w:pos="9026"/>
+      </w:tabs>
+      <w:spacing w:after="0" w:line="240" w:lineRule="auto"/>
+    </w:pPr>
+  </w:style>
+  <w:style w:type="character" w:customStyle="1" w:styleId="FooterChar">
+    <w:name w:val="Footer Char"/>
+    <w:basedOn w:val="DefaultParagraphFont"/>
+    <w:link w:val="Footer"/>
+    <w:uiPriority w:val="99"/>
+    <w:semiHidden/>
+    <w:rsid w:val="003E38BF"/>
   </w:style>
 </w:styles>
 </file>

</xml_diff>